<commit_message>
GPS System integrated Boundary class added to sequence diagrams, VOPC and Class diagram, new operation getPosition() added to Car and Client
</commit_message>
<xml_diff>
--- a/UC_Specifications/InspectCar.docx
+++ b/UC_Specifications/InspectCar.docx
@@ -121,7 +121,17 @@
           <w:sz w:val="24"/>
           <w:szCs w:val="24"/>
         </w:rPr>
-        <w:t xml:space="preserve"> удовлетворительное, специалист получает сообщение о необходимости проведения техобслуживания.</w:t>
+        <w:t xml:space="preserve"> удовлетво</w:t>
+      </w:r>
+      <w:bookmarkStart w:id="0" w:name="_GoBack"/>
+      <w:bookmarkEnd w:id="0"/>
+      <w:r>
+        <w:rPr>
+          <w:rFonts w:ascii="Times New Roman" w:hAnsi="Times New Roman" w:cs="Times New Roman"/>
+          <w:sz w:val="24"/>
+          <w:szCs w:val="24"/>
+        </w:rPr>
+        <w:t>рительное, специалист получает сообщение о необходимости проведения техобслуживания.</w:t>
       </w:r>
     </w:p>
     <w:p>
@@ -342,23 +352,7 @@
           <w:sz w:val="24"/>
           <w:szCs w:val="24"/>
         </w:rPr>
-        <w:t xml:space="preserve">В результате осмотра </w:t>
-      </w:r>
-      <w:r>
-        <w:rPr>
-          <w:rFonts w:ascii="Times New Roman" w:hAnsi="Times New Roman" w:cs="Times New Roman"/>
-          <w:sz w:val="24"/>
-          <w:szCs w:val="24"/>
-        </w:rPr>
-        <w:t>Техник обновляет показатели автомобиля в Системе</w:t>
-      </w:r>
-      <w:r>
-        <w:rPr>
-          <w:rFonts w:ascii="Times New Roman" w:hAnsi="Times New Roman" w:cs="Times New Roman"/>
-          <w:sz w:val="24"/>
-          <w:szCs w:val="24"/>
-        </w:rPr>
-        <w:t>;</w:t>
+        <w:t>Техник получает от Системы местоположение автомобиля;</w:t>
       </w:r>
     </w:p>
     <w:p>
@@ -380,15 +374,15 @@
           <w:sz w:val="24"/>
           <w:szCs w:val="24"/>
         </w:rPr>
-        <w:t>Система</w:t>
-      </w:r>
-      <w:r>
-        <w:rPr>
-          <w:rFonts w:ascii="Times New Roman" w:hAnsi="Times New Roman" w:cs="Times New Roman"/>
-          <w:sz w:val="24"/>
-          <w:szCs w:val="24"/>
-        </w:rPr>
-        <w:t xml:space="preserve"> сравнивает показатели автомобиля, с допустимыми</w:t>
+        <w:t xml:space="preserve">В результате осмотра </w:t>
+      </w:r>
+      <w:r>
+        <w:rPr>
+          <w:rFonts w:ascii="Times New Roman" w:hAnsi="Times New Roman" w:cs="Times New Roman"/>
+          <w:sz w:val="24"/>
+          <w:szCs w:val="24"/>
+        </w:rPr>
+        <w:t>Техник обновляет показатели автомобиля в Системе</w:t>
       </w:r>
       <w:r>
         <w:rPr>
@@ -418,23 +412,23 @@
           <w:sz w:val="24"/>
           <w:szCs w:val="24"/>
         </w:rPr>
-        <w:t>С</w:t>
-      </w:r>
-      <w:r>
-        <w:rPr>
-          <w:rFonts w:ascii="Times New Roman" w:hAnsi="Times New Roman" w:cs="Times New Roman"/>
-          <w:sz w:val="24"/>
-          <w:szCs w:val="24"/>
-        </w:rPr>
-        <w:t>истема обновляет данные</w:t>
-      </w:r>
-      <w:r>
-        <w:rPr>
-          <w:rFonts w:ascii="Times New Roman" w:hAnsi="Times New Roman" w:cs="Times New Roman"/>
-          <w:sz w:val="24"/>
-          <w:szCs w:val="24"/>
-        </w:rPr>
-        <w:t xml:space="preserve"> о последнем осмотре автомобиля;</w:t>
+        <w:t>Система</w:t>
+      </w:r>
+      <w:r>
+        <w:rPr>
+          <w:rFonts w:ascii="Times New Roman" w:hAnsi="Times New Roman" w:cs="Times New Roman"/>
+          <w:sz w:val="24"/>
+          <w:szCs w:val="24"/>
+        </w:rPr>
+        <w:t xml:space="preserve"> сравнивает показатели автомобиля, с допустимыми</w:t>
+      </w:r>
+      <w:r>
+        <w:rPr>
+          <w:rFonts w:ascii="Times New Roman" w:hAnsi="Times New Roman" w:cs="Times New Roman"/>
+          <w:sz w:val="24"/>
+          <w:szCs w:val="24"/>
+        </w:rPr>
+        <w:t>;</w:t>
       </w:r>
     </w:p>
     <w:p>
@@ -456,6 +450,44 @@
           <w:sz w:val="24"/>
           <w:szCs w:val="24"/>
         </w:rPr>
+        <w:t>С</w:t>
+      </w:r>
+      <w:r>
+        <w:rPr>
+          <w:rFonts w:ascii="Times New Roman" w:hAnsi="Times New Roman" w:cs="Times New Roman"/>
+          <w:sz w:val="24"/>
+          <w:szCs w:val="24"/>
+        </w:rPr>
+        <w:t>истема обновляет данные</w:t>
+      </w:r>
+      <w:r>
+        <w:rPr>
+          <w:rFonts w:ascii="Times New Roman" w:hAnsi="Times New Roman" w:cs="Times New Roman"/>
+          <w:sz w:val="24"/>
+          <w:szCs w:val="24"/>
+        </w:rPr>
+        <w:t xml:space="preserve"> о последнем осмотре автомобиля;</w:t>
+      </w:r>
+    </w:p>
+    <w:p>
+      <w:pPr>
+        <w:pStyle w:val="ListParagraph"/>
+        <w:numPr>
+          <w:ilvl w:val="0"/>
+          <w:numId w:val="2"/>
+        </w:numPr>
+        <w:rPr>
+          <w:rFonts w:ascii="Times New Roman" w:hAnsi="Times New Roman" w:cs="Times New Roman"/>
+          <w:sz w:val="24"/>
+          <w:szCs w:val="24"/>
+        </w:rPr>
+      </w:pPr>
+      <w:r>
+        <w:rPr>
+          <w:rFonts w:ascii="Times New Roman" w:hAnsi="Times New Roman" w:cs="Times New Roman"/>
+          <w:sz w:val="24"/>
+          <w:szCs w:val="24"/>
+        </w:rPr>
         <w:t xml:space="preserve">Если показатели соответствуют допустимым, Система </w:t>
       </w:r>
       <w:r>
@@ -812,6 +844,7 @@
           <w:sz w:val="24"/>
           <w:szCs w:val="24"/>
         </w:rPr>
+        <w:lastRenderedPageBreak/>
         <w:t>Система отправляет всем Техникам из списка уведомление с информацией об автомобиле и его месторасположением</w:t>
       </w:r>
     </w:p>
@@ -834,7 +867,6 @@
           <w:sz w:val="24"/>
           <w:szCs w:val="24"/>
         </w:rPr>
-        <w:lastRenderedPageBreak/>
         <w:t>Один из техников принимает заявку на техобслуживание</w:t>
       </w:r>
     </w:p>
@@ -1010,17 +1042,7 @@
           <w:sz w:val="24"/>
           <w:szCs w:val="24"/>
         </w:rPr>
-        <w:t xml:space="preserve">1.2.2.4 </w:t>
-      </w:r>
-      <w:bookmarkStart w:id="0" w:name="_GoBack"/>
-      <w:bookmarkEnd w:id="0"/>
-      <w:r>
-        <w:rPr>
-          <w:rFonts w:ascii="Times New Roman" w:hAnsi="Times New Roman" w:cs="Times New Roman"/>
-          <w:sz w:val="24"/>
-          <w:szCs w:val="24"/>
-        </w:rPr>
-        <w:t>Никто из техников не берёт систему на ТО</w:t>
+        <w:t>1.2.2.4 Никто из техников не берёт систему на ТО</w:t>
       </w:r>
     </w:p>
     <w:p>

</xml_diff>